<commit_message>
Edit exclude in .git to include pdf files.
</commit_message>
<xml_diff>
--- a/2019_2020/term_4/univ_1001_online_education_strategies/unit_5/writing_assignment_unit_5_univ_1001.docx
+++ b/2019_2020/term_4/univ_1001_online_education_strategies/unit_5/writing_assignment_unit_5_univ_1001.docx
@@ -154,31 +154,57 @@
           <w:szCs w:val="22"/>
         </w:rPr>
         <w:tab/>
-        <w:t>An unexpected but useful self-directed learning technique for me is intermittent fasting. I try to fast for about fourteen to eighteen hours a day, every day. When I don't fast and I eat a big breakfast first thing in the morning, it can have a lethargic brain fogging effect brought on by carbohydrates. Although, sometimes it helps to eat when I have trouble focusing, making me calmer and able to work better versus being lethargic from eating. Aside from eating, all habits relating to health are important and can affect my ability to work. Eating healthy food at optimal times, and getting enough sleep is very important for a clear head. Another important strategy I employ is note-taking for reading materials. Especially when they aren't stimulating, and retaining information in educational material that isn’t very stimulating can be very hard without notes. For materials that are more intrinsically interesting however, it often isn't as necessary, but still very useful. My notes do need work, particularly with my ability to summarize notes and get the main ideas behind what I’m reading/watching for faster and more efficient reading. I find that the best way to retain information while taking notes is to not copy material word for word, whenever I type notes I have a much better time remembering it when doing so in my own words. My last strategy for self-directed learning is asking questions. When reading I notice that I don't ask many questions, but it can depend on the material and its difficulty level. For easier more familiar materials it's easier to ask questions and compare what I'm learning with what I know. But when I read or interact with new learning material I find that my mind is less active, in the future I want to get better at questioning everything, be more skeptical and inquisitive. Nikola Tesla (1919) once wrote of an experience when he was swimming in a river and was caught in a current that nearly killed him. He reported that it was because he had the mind of an inventor that he was able to survive, where most people would have given up, he was able to conjure up a way in which he could manipulate his environment to avoid his demise. Practicing these methods for self-education can be difficult at first, but I aim to do so with continuity and frequency. I am always finding something to study and learn every day, whether I am learning a new programming language, brushing up on statistics, or reviewing my college course material. Staying accountable can be hard at times, but over the past year and most notably the last six months, I have become a much better independent learner. I only had a vague idea of what I wanted in my career when I started, and independent learning both benefited from that and put me at a disadvantage as well. Thankfully that phase is over for the most part and I can focus on the important things, the material I know I need to learn, and being able to apply said material.</w:t>
-      </w:r>
-    </w:p>
-    <w:p>
-      <w:pPr>
-        <w:pStyle w:val="TextBody"/>
-        <w:spacing w:lineRule="auto" w:line="480" w:before="0" w:after="0"/>
-        <w:rPr>
-          <w:rFonts w:ascii="Times New Roman" w:hAnsi="Times New Roman"/>
-          <w:b/>
-          <w:b/>
-          <w:bCs/>
-          <w:color w:val="000000"/>
-          <w:sz w:val="22"/>
-          <w:szCs w:val="22"/>
-          <w:highlight w:val="white"/>
-        </w:rPr>
-      </w:pPr>
-      <w:r>
-        <w:rPr>
-          <w:rFonts w:ascii="Times New Roman" w:hAnsi="Times New Roman"/>
-          <w:b w:val="false"/>
-          <w:bCs w:val="false"/>
-          <w:sz w:val="22"/>
-          <w:szCs w:val="22"/>
+        <w:t xml:space="preserve">An unexpected but useful self-directed learning technique for me is intermittent fasting. I try to fast for about fourteen to eighteen hours a day, every day. When I don't fast and I eat a big breakfast first thing in the morning, it can have a lethargic brain fogging effect brought on by carbohydrates. Although, sometimes it helps to eat when I have trouble focusing, making me calmer and able to work better versus being lethargic from eating. Aside from eating, all habits relating to health are important and can affect my ability to work. Eating healthy food at optimal times, and getting enough sleep is very important for a clear head. Another important strategy I employ is note-taking for reading materials. Especially when they aren't stimulating, and retaining information in educational material that isn’t very stimulating can be very hard without notes. For materials that are more intrinsically interesting however, it often isn't as necessary, but still very useful. My notes do need work, particularly with my ability to summarize notes and get the main ideas behind what I’m reading/watching for faster and more efficient reading. I find that the best way to retain information while taking notes is to not copy material word for word, whenever I type notes I have a much better time remembering it when doing so in my own words. My last strategy for self-directed learning is asking questions. When reading I notice that I don't ask many questions, but it can depend on the material and its difficulty level. For easier more familiar materials it's easier to ask questions and compare what I'm learning with what I know. But when I read or interact with new learning material I find that my mind is less active, in the future I want to get better at questioning everything, be more skeptical and inquisitive. Nikola Tesla (1919) once wrote of an experience when he was swimming in a river and was caught in a current that nearly killed him. He reported that it was because he had the mind of an inventor that he was able to survive, where most people would have given up, he was able to conjure up a way in which he could manipulate his environment to avoid his demise. Practicing these methods for self-education can be difficult at first, but I aim to do so with continuity and frequency. I am always finding something to study and learn every day, whether I am learning a new programming language, brushing up on statistics, or reviewing my college course material. Staying accountable can be hard at times, but over the past year and most notably the last six months, I have become a much better independent learner. I only had a vague idea of what I wanted in my career when I started, and independent learning both benefited from that and put me at a disadvantage as well. Thankfully that phase is over for the most part and I can focus on the important things, the material I know I need to learn, and being able to apply </w:t>
+      </w:r>
+      <w:r>
+        <w:rPr>
+          <w:rFonts w:eastAsia="NSimSun" w:cs="Lucida Sans" w:ascii="Times New Roman" w:hAnsi="Times New Roman"/>
+          <w:b w:val="false"/>
+          <w:bCs w:val="false"/>
+          <w:color w:val="0E101A"/>
+          <w:kern w:val="2"/>
+          <w:sz w:val="22"/>
+          <w:szCs w:val="22"/>
+          <w:lang w:val="en-US" w:eastAsia="zh-CN" w:bidi="hi-IN"/>
+        </w:rPr>
+        <w:t>that</w:t>
+      </w:r>
+      <w:r>
+        <w:rPr>
+          <w:rFonts w:ascii="Times New Roman" w:hAnsi="Times New Roman"/>
+          <w:b w:val="false"/>
+          <w:bCs w:val="false"/>
+          <w:color w:val="0E101A"/>
+          <w:sz w:val="22"/>
+          <w:szCs w:val="22"/>
+        </w:rPr>
+        <w:t xml:space="preserve"> material.</w:t>
+      </w:r>
+    </w:p>
+    <w:p>
+      <w:pPr>
+        <w:pStyle w:val="TextBody"/>
+        <w:spacing w:lineRule="auto" w:line="480" w:before="0" w:after="0"/>
+        <w:rPr>
+          <w:rFonts w:ascii="Times New Roman" w:hAnsi="Times New Roman"/>
+          <w:b/>
+          <w:b/>
+          <w:bCs/>
+          <w:color w:val="000000"/>
+          <w:sz w:val="22"/>
+          <w:szCs w:val="22"/>
+          <w:highlight w:val="white"/>
+        </w:rPr>
+      </w:pPr>
+      <w:r>
+        <w:rPr>
+          <w:rFonts w:ascii="Times New Roman" w:hAnsi="Times New Roman"/>
+          <w:b/>
+          <w:bCs/>
+          <w:color w:val="000000"/>
+          <w:sz w:val="22"/>
+          <w:szCs w:val="22"/>
+          <w:highlight w:val="white"/>
         </w:rPr>
       </w:r>
     </w:p>
@@ -201,8 +227,8 @@
         <w:rPr>
           <w:rStyle w:val="StrongEmphasis"/>
           <w:rFonts w:ascii="Times New Roman" w:hAnsi="Times New Roman"/>
-          <w:b w:val="false"/>
-          <w:bCs w:val="false"/>
+          <w:b/>
+          <w:bCs/>
           <w:color w:val="0E101A"/>
           <w:sz w:val="22"/>
           <w:szCs w:val="22"/>
@@ -215,51 +241,46 @@
         <w:pStyle w:val="TextBody"/>
         <w:spacing w:lineRule="auto" w:line="480" w:before="0" w:after="0"/>
         <w:rPr>
-          <w:rFonts w:ascii="Times New Roman" w:hAnsi="Times New Roman"/>
-          <w:b/>
-          <w:b/>
-          <w:bCs/>
-          <w:color w:val="000000"/>
-          <w:sz w:val="22"/>
-          <w:szCs w:val="22"/>
-          <w:highlight w:val="white"/>
-        </w:rPr>
-      </w:pPr>
-      <w:r>
-        <w:rPr>
-          <w:rFonts w:ascii="Times New Roman" w:hAnsi="Times New Roman"/>
-          <w:b w:val="false"/>
-          <w:bCs w:val="false"/>
-          <w:sz w:val="22"/>
-          <w:szCs w:val="22"/>
-        </w:rPr>
-      </w:r>
-    </w:p>
-    <w:p>
-      <w:pPr>
-        <w:pStyle w:val="TextBody"/>
-        <w:spacing w:lineRule="auto" w:line="480" w:before="0" w:after="0"/>
-        <w:rPr>
-          <w:rFonts w:ascii="Times New Roman" w:hAnsi="Times New Roman"/>
-          <w:b/>
-          <w:b/>
-          <w:bCs/>
-          <w:color w:val="000000"/>
-          <w:sz w:val="22"/>
-          <w:szCs w:val="22"/>
-          <w:highlight w:val="white"/>
-        </w:rPr>
-      </w:pPr>
-      <w:r>
-        <w:rPr>
-          <w:rFonts w:ascii="Times New Roman" w:hAnsi="Times New Roman"/>
-          <w:b w:val="false"/>
-          <w:bCs w:val="false"/>
-          <w:color w:val="0E101A"/>
-          <w:sz w:val="22"/>
-          <w:szCs w:val="22"/>
-        </w:rPr>
-        <w:t>Manning, G. (2007). Self-Directed Learning: A Key Component of Adult Learning Theory. Retrieved from </w:t>
+          <w:rStyle w:val="StrongEmphasis"/>
+          <w:rFonts w:ascii="Times New Roman" w:hAnsi="Times New Roman"/>
+          <w:b/>
+          <w:b/>
+          <w:bCs/>
+          <w:color w:val="000000"/>
+          <w:sz w:val="22"/>
+          <w:szCs w:val="22"/>
+          <w:highlight w:val="white"/>
+        </w:rPr>
+      </w:pPr>
+      <w:r>
+        <w:rPr/>
+      </w:r>
+    </w:p>
+    <w:p>
+      <w:pPr>
+        <w:pStyle w:val="TextBody"/>
+        <w:spacing w:lineRule="auto" w:line="480" w:before="0" w:after="0"/>
+        <w:rPr>
+          <w:rFonts w:ascii="Times New Roman" w:hAnsi="Times New Roman"/>
+          <w:b/>
+          <w:b/>
+          <w:bCs/>
+          <w:color w:val="000000"/>
+          <w:sz w:val="22"/>
+          <w:szCs w:val="22"/>
+          <w:highlight w:val="white"/>
+        </w:rPr>
+      </w:pPr>
+      <w:r>
+        <w:rPr>
+          <w:rFonts w:ascii="Times New Roman" w:hAnsi="Times New Roman"/>
+          <w:b w:val="false"/>
+          <w:bCs w:val="false"/>
+          <w:color w:val="0E101A"/>
+          <w:sz w:val="22"/>
+          <w:szCs w:val="22"/>
+        </w:rPr>
+        <w:t xml:space="preserve">Manning, G. (2007). Self-Directed Learning: A Key Component of Adult Learning Theory. Retrieved from </w:t>
       </w:r>
       <w:hyperlink r:id="rId2" w:tgtFrame="_blank">
         <w:r>
@@ -275,70 +296,65 @@
           <w:t>https://www.bpastudies.org/bpastudies/article/view/38/78</w:t>
         </w:r>
       </w:hyperlink>
-      <w:r>
-        <w:rPr>
-          <w:rFonts w:ascii="Times New Roman" w:hAnsi="Times New Roman"/>
-          <w:b w:val="false"/>
-          <w:bCs w:val="false"/>
-          <w:color w:val="0E101A"/>
-          <w:sz w:val="22"/>
-          <w:szCs w:val="22"/>
-        </w:rPr>
-        <w:t> </w:t>
-      </w:r>
-    </w:p>
-    <w:p>
-      <w:pPr>
-        <w:pStyle w:val="TextBody"/>
-        <w:spacing w:lineRule="auto" w:line="480" w:before="0" w:after="0"/>
-        <w:rPr>
-          <w:rFonts w:ascii="Times New Roman" w:hAnsi="Times New Roman"/>
-          <w:b/>
-          <w:b/>
-          <w:bCs/>
-          <w:color w:val="000000"/>
-          <w:sz w:val="22"/>
-          <w:szCs w:val="22"/>
-          <w:highlight w:val="white"/>
-        </w:rPr>
-      </w:pPr>
-      <w:r>
-        <w:rPr>
-          <w:rFonts w:ascii="Times New Roman" w:hAnsi="Times New Roman"/>
-          <w:b w:val="false"/>
-          <w:bCs w:val="false"/>
-          <w:sz w:val="22"/>
-          <w:szCs w:val="22"/>
-        </w:rPr>
-      </w:r>
-    </w:p>
-    <w:p>
-      <w:pPr>
-        <w:pStyle w:val="TextBody"/>
-        <w:spacing w:lineRule="auto" w:line="480" w:before="0" w:after="0"/>
-        <w:rPr>
-          <w:rFonts w:ascii="Times New Roman" w:hAnsi="Times New Roman"/>
-          <w:b/>
-          <w:b/>
-          <w:bCs/>
-          <w:color w:val="000000"/>
-          <w:sz w:val="22"/>
-          <w:szCs w:val="22"/>
-          <w:highlight w:val="white"/>
-        </w:rPr>
-      </w:pPr>
-      <w:r>
-        <w:rPr>
-          <w:rFonts w:ascii="Times New Roman" w:hAnsi="Times New Roman"/>
-          <w:b w:val="false"/>
-          <w:bCs w:val="false"/>
-          <w:color w:val="0E101A"/>
-          <w:sz w:val="22"/>
-          <w:szCs w:val="22"/>
-        </w:rPr>
-        <w:t>Powerful JRE. (2017, 2019). Joe Rogan Experience #1035, Joe Rogan Experience #1385. Retrieved from </w:t>
-      </w:r>
-      <w:hyperlink r:id="rId3" w:tgtFrame="_blank">
+    </w:p>
+    <w:p>
+      <w:pPr>
+        <w:pStyle w:val="TextBody"/>
+        <w:spacing w:lineRule="auto" w:line="480" w:before="0" w:after="0"/>
+        <w:rPr>
+          <w:rFonts w:ascii="Times New Roman" w:hAnsi="Times New Roman"/>
+          <w:b/>
+          <w:b/>
+          <w:bCs/>
+          <w:color w:val="000000"/>
+          <w:sz w:val="22"/>
+          <w:szCs w:val="22"/>
+          <w:highlight w:val="white"/>
+        </w:rPr>
+      </w:pPr>
+      <w:r>
+        <w:rPr>
+          <w:rFonts w:ascii="Times New Roman" w:hAnsi="Times New Roman"/>
+          <w:b/>
+          <w:bCs/>
+          <w:color w:val="000000"/>
+          <w:sz w:val="22"/>
+          <w:szCs w:val="22"/>
+          <w:highlight w:val="white"/>
+        </w:rPr>
+      </w:r>
+    </w:p>
+    <w:p>
+      <w:pPr>
+        <w:pStyle w:val="TextBody"/>
+        <w:spacing w:lineRule="auto" w:line="480" w:before="0" w:after="0"/>
+        <w:rPr>
+          <w:rFonts w:ascii="Times New Roman" w:hAnsi="Times New Roman"/>
+          <w:b/>
+          <w:b/>
+          <w:bCs/>
+          <w:color w:val="000000"/>
+          <w:sz w:val="22"/>
+          <w:szCs w:val="22"/>
+          <w:highlight w:val="white"/>
+        </w:rPr>
+      </w:pPr>
+      <w:r>
+        <w:rPr>
+          <w:rFonts w:ascii="Times New Roman" w:hAnsi="Times New Roman"/>
+          <w:b w:val="false"/>
+          <w:bCs w:val="false"/>
+          <w:color w:val="0E101A"/>
+          <w:sz w:val="22"/>
+          <w:szCs w:val="22"/>
+        </w:rPr>
+        <w:t>Powerful JRE. (2017, 2019). Joe Rogan Experience #1035, Joe Rogan Experience #1385. Retrieved from</w:t>
+      </w:r>
+      <w:r>
+        <w:rPr/>
+        <w:t xml:space="preserve"> </w:t>
+      </w:r>
+      <w:hyperlink r:id="rId3">
         <w:r>
           <w:rPr>
             <w:rStyle w:val="InternetLink"/>
@@ -361,7 +377,7 @@
           <w:sz w:val="22"/>
           <w:szCs w:val="22"/>
         </w:rPr>
-        <w:t>, </w:t>
+        <w:t xml:space="preserve">, </w:t>
       </w:r>
       <w:hyperlink r:id="rId4" w:tgtFrame="_blank">
         <w:r>
@@ -396,38 +412,44 @@
       <w:r>
         <w:rPr>
           <w:rFonts w:ascii="Times New Roman" w:hAnsi="Times New Roman"/>
-          <w:b w:val="false"/>
-          <w:bCs w:val="false"/>
-          <w:sz w:val="22"/>
-          <w:szCs w:val="22"/>
-        </w:rPr>
-      </w:r>
-    </w:p>
-    <w:p>
-      <w:pPr>
-        <w:pStyle w:val="TextBody"/>
-        <w:spacing w:lineRule="auto" w:line="480" w:before="0" w:after="0"/>
-        <w:rPr>
-          <w:rFonts w:ascii="Times New Roman" w:hAnsi="Times New Roman"/>
-          <w:b/>
-          <w:b/>
-          <w:bCs/>
-          <w:color w:val="000000"/>
-          <w:sz w:val="22"/>
-          <w:szCs w:val="22"/>
-          <w:highlight w:val="white"/>
-        </w:rPr>
-      </w:pPr>
-      <w:r>
-        <w:rPr>
-          <w:rFonts w:ascii="Times New Roman" w:hAnsi="Times New Roman"/>
-          <w:b w:val="false"/>
-          <w:bCs w:val="false"/>
-          <w:color w:val="0E101A"/>
-          <w:sz w:val="22"/>
-          <w:szCs w:val="22"/>
-        </w:rPr>
-        <w:t>Ben Greenfield Fitness. (n.d.). Ben Greenfield Fitness Podcast. Retrieved from </w:t>
+          <w:b/>
+          <w:bCs/>
+          <w:color w:val="000000"/>
+          <w:sz w:val="22"/>
+          <w:szCs w:val="22"/>
+          <w:highlight w:val="white"/>
+        </w:rPr>
+      </w:r>
+    </w:p>
+    <w:p>
+      <w:pPr>
+        <w:pStyle w:val="TextBody"/>
+        <w:spacing w:lineRule="auto" w:line="480" w:before="0" w:after="0"/>
+        <w:rPr>
+          <w:rFonts w:ascii="Times New Roman" w:hAnsi="Times New Roman"/>
+          <w:b/>
+          <w:b/>
+          <w:bCs/>
+          <w:color w:val="000000"/>
+          <w:sz w:val="22"/>
+          <w:szCs w:val="22"/>
+          <w:highlight w:val="white"/>
+        </w:rPr>
+      </w:pPr>
+      <w:r>
+        <w:rPr>
+          <w:rFonts w:ascii="Times New Roman" w:hAnsi="Times New Roman"/>
+          <w:b w:val="false"/>
+          <w:bCs w:val="false"/>
+          <w:color w:val="0E101A"/>
+          <w:sz w:val="22"/>
+          <w:szCs w:val="22"/>
+        </w:rPr>
+        <w:t>Ben Greenfield Fitness. (n.d.). Ben Greenfield Fitness Podcast. Retrieved from</w:t>
+      </w:r>
+      <w:r>
+        <w:rPr/>
+        <w:t xml:space="preserve"> </w:t>
       </w:r>
       <w:hyperlink r:id="rId5" w:tgtFrame="_blank">
         <w:r>
@@ -462,10 +484,12 @@
       <w:r>
         <w:rPr>
           <w:rFonts w:ascii="Times New Roman" w:hAnsi="Times New Roman"/>
-          <w:b w:val="false"/>
-          <w:bCs w:val="false"/>
-          <w:sz w:val="22"/>
-          <w:szCs w:val="22"/>
+          <w:b/>
+          <w:bCs/>
+          <w:color w:val="000000"/>
+          <w:sz w:val="22"/>
+          <w:szCs w:val="22"/>
+          <w:highlight w:val="white"/>
         </w:rPr>
       </w:r>
     </w:p>
@@ -514,10 +538,12 @@
       <w:r>
         <w:rPr>
           <w:rFonts w:ascii="Times New Roman" w:hAnsi="Times New Roman"/>
-          <w:b w:val="false"/>
-          <w:bCs w:val="false"/>
-          <w:sz w:val="22"/>
-          <w:szCs w:val="22"/>
+          <w:b/>
+          <w:bCs/>
+          <w:color w:val="000000"/>
+          <w:sz w:val="22"/>
+          <w:szCs w:val="22"/>
+          <w:highlight w:val="white"/>
         </w:rPr>
       </w:r>
     </w:p>
@@ -566,13 +592,7 @@
         </w:rPr>
       </w:pPr>
       <w:r>
-        <w:rPr>
-          <w:rFonts w:ascii="Times New Roman" w:hAnsi="Times New Roman"/>
-          <w:b w:val="false"/>
-          <w:bCs w:val="false"/>
-          <w:sz w:val="22"/>
-          <w:szCs w:val="22"/>
-        </w:rPr>
+        <w:rPr/>
       </w:r>
     </w:p>
     <w:sectPr>
@@ -595,6 +615,7 @@
       <w:rPr>
         <w:rFonts w:ascii="Liberation Serif" w:hAnsi="Liberation Serif" w:eastAsia="NSimSun" w:cs="Lucida Sans"/>
         <w:kern w:val="2"/>
+        <w:sz w:val="20"/>
         <w:szCs w:val="24"/>
         <w:lang w:val="en-US" w:eastAsia="zh-CN" w:bidi="hi-IN"/>
       </w:rPr>

</xml_diff>